<commit_message>
report done and added N button and small formatting updates
</commit_message>
<xml_diff>
--- a/14 - Spike - Emergent Group Behaviour/Spike Report 14.docx
+++ b/14 - Spike - Emergent Group Behaviour/Spike Report 14.docx
@@ -27,7 +27,7 @@
         <w:rPr>
           <w:rStyle w:val="SubtleReference"/>
         </w:rPr>
-        <w:t>3</w:t>
+        <w:t>4</w:t>
       </w:r>
       <w:r>
         <w:rPr>
@@ -57,7 +57,7 @@
         <w:rPr>
           <w:rStyle w:val="SubtleReference"/>
         </w:rPr>
-        <w:t>Tactical Steering (Hide!)</w:t>
+        <w:t>Emergent Group Behaviour</w:t>
       </w:r>
     </w:p>
     <w:p>
@@ -133,85 +133,121 @@
         <w:rPr>
           <w:rStyle w:val="SubtleReference"/>
         </w:rPr>
-        <w:t>Create a hunter-prey agent simulation for two or more agents, in which "prey" agents avoid "hunter" agents by</w:t>
-      </w:r>
-    </w:p>
-    <w:p>
-      <w:pPr>
-        <w:rPr>
-          <w:rStyle w:val="SubtleReference"/>
-        </w:rPr>
-      </w:pPr>
-      <w:r>
-        <w:rPr>
-          <w:rStyle w:val="SubtleReference"/>
-        </w:rPr>
-        <w:t>concealing themselves behind objects in the environment. The simulation must:</w:t>
-      </w:r>
-    </w:p>
-    <w:p>
-      <w:pPr>
-        <w:rPr>
-          <w:rStyle w:val="SubtleReference"/>
-        </w:rPr>
-      </w:pPr>
-      <w:r>
-        <w:rPr>
-          <w:rStyle w:val="SubtleReference"/>
-        </w:rPr>
-        <w:t>• Include several "objects" that prey can hide behind (simple circles).</w:t>
-      </w:r>
-    </w:p>
-    <w:p>
-      <w:pPr>
-        <w:rPr>
-          <w:rStyle w:val="SubtleReference"/>
-        </w:rPr>
-      </w:pPr>
-      <w:r>
-        <w:rPr>
-          <w:rStyle w:val="SubtleReference"/>
-        </w:rPr>
-        <w:t>• Show a distinction between the "hunter" and "prey" agent appearance and abilities.</w:t>
-      </w:r>
-    </w:p>
-    <w:p>
-      <w:pPr>
-        <w:rPr>
-          <w:rStyle w:val="SubtleReference"/>
-        </w:rPr>
-      </w:pPr>
-      <w:r>
-        <w:rPr>
-          <w:rStyle w:val="SubtleReference"/>
-        </w:rPr>
-        <w:t>• Show an indicator ("x" or similar) to indicate suitable "hide" locations for prey to select from</w:t>
-      </w:r>
-    </w:p>
-    <w:p>
-      <w:pPr>
-        <w:rPr>
-          <w:rStyle w:val="SubtleReference"/>
-        </w:rPr>
-      </w:pPr>
-      <w:r>
-        <w:rPr>
-          <w:rStyle w:val="SubtleReference"/>
-        </w:rPr>
-        <w:t>• Prey agents must select a “good” location, and head to it, based on tactical evaluation.</w:t>
-      </w:r>
-    </w:p>
-    <w:p>
-      <w:pPr>
-        <w:rPr>
-          <w:rStyle w:val="SubtleReference"/>
-        </w:rPr>
-      </w:pPr>
-      <w:r>
-        <w:rPr>
-          <w:rStyle w:val="SubtleReference"/>
-        </w:rPr>
-        <w:t>• Do NOT hide “inside” objects - rather find a location outside (behind).</w:t>
+        <w:t xml:space="preserve">Create a group agent steering behaviour simulation that is able to demonstrate distinct modes of emergent </w:t>
+      </w:r>
+      <w:proofErr w:type="gramStart"/>
+      <w:r>
+        <w:rPr>
+          <w:rStyle w:val="SubtleReference"/>
+        </w:rPr>
+        <w:t>group</w:t>
+      </w:r>
+      <w:proofErr w:type="gramEnd"/>
+    </w:p>
+    <w:p>
+      <w:pPr>
+        <w:rPr>
+          <w:rStyle w:val="SubtleReference"/>
+        </w:rPr>
+      </w:pPr>
+      <w:r>
+        <w:rPr>
+          <w:rStyle w:val="SubtleReference"/>
+        </w:rPr>
+        <w:t>behaviour. In particular, the simulation must:</w:t>
+      </w:r>
+    </w:p>
+    <w:p>
+      <w:pPr>
+        <w:rPr>
+          <w:rStyle w:val="SubtleReference"/>
+        </w:rPr>
+      </w:pPr>
+      <w:r>
+        <w:rPr>
+          <w:rStyle w:val="SubtleReference"/>
+        </w:rPr>
+        <w:t xml:space="preserve">• Include cohesion, </w:t>
+      </w:r>
+      <w:proofErr w:type="gramStart"/>
+      <w:r>
+        <w:rPr>
+          <w:rStyle w:val="SubtleReference"/>
+        </w:rPr>
+        <w:t>separation</w:t>
+      </w:r>
+      <w:proofErr w:type="gramEnd"/>
+      <w:r>
+        <w:rPr>
+          <w:rStyle w:val="SubtleReference"/>
+        </w:rPr>
+        <w:t xml:space="preserve"> and alignment steering behaviours</w:t>
+      </w:r>
+    </w:p>
+    <w:p>
+      <w:pPr>
+        <w:rPr>
+          <w:rStyle w:val="SubtleReference"/>
+        </w:rPr>
+      </w:pPr>
+      <w:r>
+        <w:rPr>
+          <w:rStyle w:val="SubtleReference"/>
+        </w:rPr>
+        <w:t>• Include basic wandering behaviours</w:t>
+      </w:r>
+    </w:p>
+    <w:p>
+      <w:pPr>
+        <w:rPr>
+          <w:rStyle w:val="SubtleReference"/>
+        </w:rPr>
+      </w:pPr>
+      <w:r>
+        <w:rPr>
+          <w:rStyle w:val="SubtleReference"/>
+        </w:rPr>
+        <w:t xml:space="preserve">• Use a </w:t>
+      </w:r>
+      <w:proofErr w:type="gramStart"/>
+      <w:r>
+        <w:rPr>
+          <w:rStyle w:val="SubtleReference"/>
+        </w:rPr>
+        <w:t>weighted-sum</w:t>
+      </w:r>
+      <w:proofErr w:type="gramEnd"/>
+      <w:r>
+        <w:rPr>
+          <w:rStyle w:val="SubtleReference"/>
+        </w:rPr>
+        <w:t xml:space="preserve"> to combine all steering behaviours</w:t>
+      </w:r>
+    </w:p>
+    <w:p>
+      <w:pPr>
+        <w:rPr>
+          <w:rStyle w:val="SubtleReference"/>
+        </w:rPr>
+      </w:pPr>
+      <w:r>
+        <w:rPr>
+          <w:rStyle w:val="SubtleReference"/>
+        </w:rPr>
+        <w:t>• Support the adjustment of parameters for each steering force while running</w:t>
+      </w:r>
+    </w:p>
+    <w:p>
+      <w:pPr>
+        <w:rPr>
+          <w:rStyle w:val="SubtleReference"/>
+        </w:rPr>
+      </w:pPr>
+      <w:r>
+        <w:rPr>
+          <w:rStyle w:val="SubtleReference"/>
+        </w:rPr>
+        <w:t>• Spike outcome report and working code (with key instructions).</w:t>
       </w:r>
     </w:p>
     <w:p>
@@ -336,274 +372,16 @@
         </w:rPr>
         <w:tab/>
       </w:r>
-    </w:p>
-    <w:p>
-      <w:pPr>
-        <w:pStyle w:val="ColorfulList-Accent11"/>
-        <w:numPr>
-          <w:ilvl w:val="0"/>
-          <w:numId w:val="1"/>
-        </w:numPr>
-        <w:rPr>
-          <w:rStyle w:val="SubtleReference"/>
-        </w:rPr>
-      </w:pPr>
-      <w:r>
-        <w:rPr>
-          <w:rStyle w:val="SubtleReference"/>
-        </w:rPr>
-        <w:t xml:space="preserve">Copied </w:t>
-      </w:r>
-      <w:r>
-        <w:rPr>
-          <w:rStyle w:val="SubtleReference"/>
-        </w:rPr>
-        <w:t xml:space="preserve">code from lab </w:t>
-      </w:r>
-      <w:proofErr w:type="gramStart"/>
-      <w:r>
-        <w:rPr>
-          <w:rStyle w:val="SubtleReference"/>
-        </w:rPr>
-        <w:t>12</w:t>
-      </w:r>
-      <w:proofErr w:type="gramEnd"/>
-    </w:p>
-    <w:p>
-      <w:pPr>
-        <w:pStyle w:val="ColorfulList-Accent11"/>
-        <w:numPr>
-          <w:ilvl w:val="0"/>
-          <w:numId w:val="1"/>
-        </w:numPr>
-        <w:rPr>
-          <w:rStyle w:val="SubtleReference"/>
-        </w:rPr>
-      </w:pPr>
-      <w:r>
-        <w:rPr>
-          <w:rStyle w:val="SubtleReference"/>
-        </w:rPr>
-        <w:t xml:space="preserve">Added a hunter, coloured </w:t>
-      </w:r>
-      <w:proofErr w:type="gramStart"/>
-      <w:r>
-        <w:rPr>
-          <w:rStyle w:val="SubtleReference"/>
-        </w:rPr>
-        <w:t>purple</w:t>
-      </w:r>
-      <w:proofErr w:type="gramEnd"/>
-    </w:p>
-    <w:p>
-      <w:pPr>
-        <w:pStyle w:val="ColorfulList-Accent11"/>
-        <w:numPr>
-          <w:ilvl w:val="0"/>
-          <w:numId w:val="1"/>
-        </w:numPr>
-        <w:rPr>
-          <w:rStyle w:val="SubtleReference"/>
-        </w:rPr>
-      </w:pPr>
-      <w:r>
-        <w:rPr>
-          <w:rStyle w:val="SubtleReference"/>
-        </w:rPr>
-        <w:t xml:space="preserve">Added 2 classes, </w:t>
-      </w:r>
-      <w:proofErr w:type="spellStart"/>
-      <w:r>
-        <w:rPr>
-          <w:rStyle w:val="SubtleReference"/>
-        </w:rPr>
-        <w:t>HidePoint</w:t>
-      </w:r>
-      <w:proofErr w:type="spellEnd"/>
-      <w:r>
-        <w:rPr>
-          <w:rStyle w:val="SubtleReference"/>
-        </w:rPr>
-        <w:t xml:space="preserve"> and Obstacle in the HideClasses.py file, these were to store the position and shape of the circles (Obstacle) and hide points (</w:t>
-      </w:r>
-      <w:proofErr w:type="spellStart"/>
-      <w:r>
-        <w:rPr>
-          <w:rStyle w:val="SubtleReference"/>
-        </w:rPr>
-        <w:t>HidePoint</w:t>
-      </w:r>
-      <w:proofErr w:type="spellEnd"/>
-      <w:r>
-        <w:rPr>
-          <w:rStyle w:val="SubtleReference"/>
-        </w:rPr>
-        <w:t xml:space="preserve">) in the same object so they could be added to lists </w:t>
-      </w:r>
-      <w:proofErr w:type="gramStart"/>
-      <w:r>
-        <w:rPr>
-          <w:rStyle w:val="SubtleReference"/>
-        </w:rPr>
-        <w:t>easily</w:t>
-      </w:r>
-      <w:proofErr w:type="gramEnd"/>
-    </w:p>
-    <w:p>
-      <w:pPr>
-        <w:pStyle w:val="ColorfulList-Accent11"/>
-        <w:numPr>
-          <w:ilvl w:val="0"/>
-          <w:numId w:val="1"/>
-        </w:numPr>
-        <w:rPr>
-          <w:rStyle w:val="SubtleReference"/>
-        </w:rPr>
-      </w:pPr>
-      <w:r>
-        <w:rPr>
-          <w:rStyle w:val="SubtleReference"/>
-        </w:rPr>
-        <w:t xml:space="preserve">Added 5 randomly spawning circles (using Obstacle), coloured green (world stored a </w:t>
-      </w:r>
-      <w:proofErr w:type="spellStart"/>
-      <w:r>
-        <w:rPr>
-          <w:rStyle w:val="SubtleReference"/>
-        </w:rPr>
-        <w:t>circle_radius</w:t>
-      </w:r>
-      <w:proofErr w:type="spellEnd"/>
-      <w:r>
-        <w:rPr>
-          <w:rStyle w:val="SubtleReference"/>
-        </w:rPr>
-        <w:t xml:space="preserve"> variable which was used later in hide code)</w:t>
-      </w:r>
-    </w:p>
-    <w:p>
-      <w:pPr>
-        <w:pStyle w:val="ColorfulList-Accent11"/>
-        <w:numPr>
-          <w:ilvl w:val="0"/>
-          <w:numId w:val="1"/>
-        </w:numPr>
-        <w:rPr>
-          <w:rStyle w:val="SubtleReference"/>
-        </w:rPr>
-      </w:pPr>
-      <w:r>
-        <w:rPr>
-          <w:rStyle w:val="SubtleReference"/>
-        </w:rPr>
-        <w:t>Added basic hide functionality (as in the layout and temp code)</w:t>
-      </w:r>
-    </w:p>
-    <w:p>
-      <w:pPr>
-        <w:pStyle w:val="ColorfulList-Accent11"/>
-        <w:numPr>
-          <w:ilvl w:val="0"/>
-          <w:numId w:val="1"/>
-        </w:numPr>
-        <w:rPr>
-          <w:rStyle w:val="SubtleReference"/>
-        </w:rPr>
-      </w:pPr>
-      <w:r>
-        <w:rPr>
-          <w:rStyle w:val="SubtleReference"/>
-        </w:rPr>
-        <w:t xml:space="preserve">Added figuring out of hide position by subtracting circle position from hunter position, multiplying that by max speed and then reversing it, then truncating (limiting value) to </w:t>
-      </w:r>
-      <w:proofErr w:type="spellStart"/>
-      <w:r>
-        <w:rPr>
-          <w:rStyle w:val="SubtleReference"/>
-        </w:rPr>
-        <w:t>circle_Radius</w:t>
-      </w:r>
-      <w:proofErr w:type="spellEnd"/>
-      <w:r>
-        <w:rPr>
-          <w:rStyle w:val="SubtleReference"/>
-        </w:rPr>
-        <w:t xml:space="preserve"> times 2, and then adding circle position. This creates a blue star</w:t>
-      </w:r>
-      <w:r>
-        <w:rPr>
-          <w:rStyle w:val="SubtleReference"/>
-        </w:rPr>
-        <w:t xml:space="preserve"> (closest point</w:t>
-      </w:r>
-      <w:r>
-        <w:rPr>
-          <w:rStyle w:val="SubtleReference"/>
-        </w:rPr>
-        <w:t xml:space="preserve"> to one of the agents</w:t>
-      </w:r>
-      <w:r>
-        <w:rPr>
-          <w:rStyle w:val="SubtleReference"/>
-        </w:rPr>
-        <w:t xml:space="preserve"> is pink)</w:t>
-      </w:r>
-      <w:r>
-        <w:rPr>
-          <w:rStyle w:val="SubtleReference"/>
-        </w:rPr>
-        <w:t xml:space="preserve"> on the other side of the circle from the hunter, that moves around the circle at twice the circles </w:t>
-      </w:r>
-      <w:proofErr w:type="gramStart"/>
-      <w:r>
-        <w:rPr>
-          <w:rStyle w:val="SubtleReference"/>
-        </w:rPr>
-        <w:t>radius</w:t>
-      </w:r>
-      <w:proofErr w:type="gramEnd"/>
-    </w:p>
-    <w:p>
-      <w:pPr>
-        <w:pStyle w:val="ColorfulList-Accent11"/>
-        <w:numPr>
-          <w:ilvl w:val="0"/>
-          <w:numId w:val="1"/>
-        </w:numPr>
-        <w:rPr>
-          <w:rStyle w:val="SubtleReference"/>
-        </w:rPr>
-      </w:pPr>
-      <w:r>
-        <w:rPr>
-          <w:rStyle w:val="SubtleReference"/>
-        </w:rPr>
-        <w:lastRenderedPageBreak/>
-        <w:t>Added a check for the agent (non-hunter) to move to the closest point to it, this is done in the same loop as the figuring out each circles hide position using a counter, and an initial distance set to a value higher than realistically possible</w:t>
-      </w:r>
-      <w:r>
-        <w:rPr>
-          <w:rStyle w:val="SubtleReference"/>
-        </w:rPr>
-        <w:t>, HIDE CODE:</w:t>
-      </w:r>
-    </w:p>
-    <w:p>
-      <w:pPr>
-        <w:pStyle w:val="ColorfulList-Accent11"/>
-        <w:rPr>
-          <w:rStyle w:val="SubtleReference"/>
-        </w:rPr>
-      </w:pPr>
-      <w:r>
-        <w:rPr>
-          <w:rStyle w:val="SubtleReference"/>
+      <w:r>
+        <w:rPr>
+          <w:b/>
+          <w:sz w:val="24"/>
         </w:rPr>
         <w:drawing>
-          <wp:inline distT="0" distB="0" distL="0" distR="0" wp14:anchorId="26077587" wp14:editId="2C0F6236">
-            <wp:extent cx="6116320" cy="4765675"/>
-            <wp:effectExtent l="0" t="0" r="0" b="0"/>
-            <wp:docPr id="1766967754" name="Picture 1" descr="A screen shot of a computer program&#10;&#10;Description automatically generated"/>
+          <wp:inline distT="0" distB="0" distL="0" distR="0" wp14:anchorId="08A6FBB3" wp14:editId="5E8C311C">
+            <wp:extent cx="6116320" cy="258445"/>
+            <wp:effectExtent l="0" t="0" r="0" b="8255"/>
+            <wp:docPr id="1674884731" name="Picture 1"/>
             <wp:cNvGraphicFramePr>
               <a:graphicFrameLocks xmlns:a="http://schemas.openxmlformats.org/drawingml/2006/main" noChangeAspect="1"/>
             </wp:cNvGraphicFramePr>
@@ -611,7 +389,7 @@
               <a:graphicData uri="http://schemas.openxmlformats.org/drawingml/2006/picture">
                 <pic:pic xmlns:pic="http://schemas.openxmlformats.org/drawingml/2006/picture">
                   <pic:nvPicPr>
-                    <pic:cNvPr id="1766967754" name="Picture 1" descr="A screen shot of a computer program&#10;&#10;Description automatically generated"/>
+                    <pic:cNvPr id="1674884731" name=""/>
                     <pic:cNvPicPr/>
                   </pic:nvPicPr>
                   <pic:blipFill>
@@ -623,7 +401,7 @@
                   <pic:spPr>
                     <a:xfrm>
                       <a:off x="0" y="0"/>
-                      <a:ext cx="6116320" cy="4765675"/>
+                      <a:ext cx="6116320" cy="258445"/>
                     </a:xfrm>
                     <a:prstGeom prst="rect">
                       <a:avLst/>
@@ -639,6 +417,972 @@
     <w:p>
       <w:pPr>
         <w:pStyle w:val="ColorfulList-Accent11"/>
+        <w:numPr>
+          <w:ilvl w:val="0"/>
+          <w:numId w:val="1"/>
+        </w:numPr>
+        <w:rPr>
+          <w:rStyle w:val="SubtleReference"/>
+        </w:rPr>
+      </w:pPr>
+      <w:r>
+        <w:rPr>
+          <w:rStyle w:val="SubtleReference"/>
+        </w:rPr>
+        <w:t xml:space="preserve">Copied </w:t>
+      </w:r>
+      <w:r>
+        <w:rPr>
+          <w:rStyle w:val="SubtleReference"/>
+        </w:rPr>
+        <w:t xml:space="preserve">code from </w:t>
+      </w:r>
+      <w:r>
+        <w:rPr>
+          <w:rStyle w:val="SubtleReference"/>
+        </w:rPr>
+        <w:t xml:space="preserve">spike </w:t>
+      </w:r>
+      <w:proofErr w:type="gramStart"/>
+      <w:r>
+        <w:rPr>
+          <w:rStyle w:val="SubtleReference"/>
+        </w:rPr>
+        <w:t>13</w:t>
+      </w:r>
+      <w:proofErr w:type="gramEnd"/>
+    </w:p>
+    <w:p>
+      <w:pPr>
+        <w:pStyle w:val="ColorfulList-Accent11"/>
+        <w:numPr>
+          <w:ilvl w:val="0"/>
+          <w:numId w:val="1"/>
+        </w:numPr>
+        <w:rPr>
+          <w:rStyle w:val="SubtleReference"/>
+        </w:rPr>
+      </w:pPr>
+      <w:r>
+        <w:rPr>
+          <w:rStyle w:val="SubtleReference"/>
+        </w:rPr>
+        <w:t xml:space="preserve">Commented out hunter and circle creation code, as well as wander circle render and path render for ease of </w:t>
+      </w:r>
+      <w:proofErr w:type="gramStart"/>
+      <w:r>
+        <w:rPr>
+          <w:rStyle w:val="SubtleReference"/>
+        </w:rPr>
+        <w:t>use</w:t>
+      </w:r>
+      <w:proofErr w:type="gramEnd"/>
+    </w:p>
+    <w:p>
+      <w:pPr>
+        <w:pStyle w:val="ColorfulList-Accent11"/>
+        <w:numPr>
+          <w:ilvl w:val="0"/>
+          <w:numId w:val="1"/>
+        </w:numPr>
+        <w:rPr>
+          <w:rStyle w:val="SubtleReference"/>
+        </w:rPr>
+      </w:pPr>
+      <w:r>
+        <w:rPr>
+          <w:rStyle w:val="SubtleReference"/>
+        </w:rPr>
+        <w:t xml:space="preserve">Added the 4 needed group functions of </w:t>
+      </w:r>
+      <w:proofErr w:type="spellStart"/>
+      <w:r>
+        <w:rPr>
+          <w:rStyle w:val="SubtleReference"/>
+        </w:rPr>
+        <w:t>tag_neighbour</w:t>
+      </w:r>
+      <w:proofErr w:type="spellEnd"/>
+      <w:r>
+        <w:rPr>
+          <w:rStyle w:val="SubtleReference"/>
+        </w:rPr>
+        <w:t xml:space="preserve">, separation, alignment and </w:t>
+      </w:r>
+      <w:proofErr w:type="gramStart"/>
+      <w:r>
+        <w:rPr>
+          <w:rStyle w:val="SubtleReference"/>
+        </w:rPr>
+        <w:t>cohesion</w:t>
+      </w:r>
+      <w:proofErr w:type="gramEnd"/>
+    </w:p>
+    <w:p>
+      <w:pPr>
+        <w:pStyle w:val="ColorfulList-Accent11"/>
+        <w:ind w:left="360"/>
+        <w:rPr>
+          <w:rStyle w:val="SubtleReference"/>
+        </w:rPr>
+      </w:pPr>
+      <w:r>
+        <w:rPr>
+          <w:rStyle w:val="SubtleReference"/>
+        </w:rPr>
+        <w:drawing>
+          <wp:inline distT="0" distB="0" distL="0" distR="0" wp14:anchorId="07AB6F84" wp14:editId="32415679">
+            <wp:extent cx="3086531" cy="1762371"/>
+            <wp:effectExtent l="0" t="0" r="0" b="9525"/>
+            <wp:docPr id="1846082909" name="Picture 1" descr="A computer screen shot of text&#10;&#10;Description automatically generated"/>
+            <wp:cNvGraphicFramePr>
+              <a:graphicFrameLocks xmlns:a="http://schemas.openxmlformats.org/drawingml/2006/main" noChangeAspect="1"/>
+            </wp:cNvGraphicFramePr>
+            <a:graphic xmlns:a="http://schemas.openxmlformats.org/drawingml/2006/main">
+              <a:graphicData uri="http://schemas.openxmlformats.org/drawingml/2006/picture">
+                <pic:pic xmlns:pic="http://schemas.openxmlformats.org/drawingml/2006/picture">
+                  <pic:nvPicPr>
+                    <pic:cNvPr id="1846082909" name="Picture 1" descr="A computer screen shot of text&#10;&#10;Description automatically generated"/>
+                    <pic:cNvPicPr/>
+                  </pic:nvPicPr>
+                  <pic:blipFill>
+                    <a:blip r:embed="rId8"/>
+                    <a:stretch>
+                      <a:fillRect/>
+                    </a:stretch>
+                  </pic:blipFill>
+                  <pic:spPr>
+                    <a:xfrm>
+                      <a:off x="0" y="0"/>
+                      <a:ext cx="3086531" cy="1762371"/>
+                    </a:xfrm>
+                    <a:prstGeom prst="rect">
+                      <a:avLst/>
+                    </a:prstGeom>
+                  </pic:spPr>
+                </pic:pic>
+              </a:graphicData>
+            </a:graphic>
+          </wp:inline>
+        </w:drawing>
+      </w:r>
+    </w:p>
+    <w:p>
+      <w:pPr>
+        <w:pStyle w:val="ColorfulList-Accent11"/>
+        <w:rPr>
+          <w:rStyle w:val="SubtleReference"/>
+        </w:rPr>
+      </w:pPr>
+      <w:r>
+        <w:rPr>
+          <w:rStyle w:val="SubtleReference"/>
+        </w:rPr>
+        <w:lastRenderedPageBreak/>
+        <w:drawing>
+          <wp:inline distT="0" distB="0" distL="0" distR="0" wp14:anchorId="59F167B6" wp14:editId="1F49BB4A">
+            <wp:extent cx="5401429" cy="1686160"/>
+            <wp:effectExtent l="0" t="0" r="8890" b="9525"/>
+            <wp:docPr id="155402652" name="Picture 1" descr="A screen shot of a computer code&#10;&#10;Description automatically generated"/>
+            <wp:cNvGraphicFramePr>
+              <a:graphicFrameLocks xmlns:a="http://schemas.openxmlformats.org/drawingml/2006/main" noChangeAspect="1"/>
+            </wp:cNvGraphicFramePr>
+            <a:graphic xmlns:a="http://schemas.openxmlformats.org/drawingml/2006/main">
+              <a:graphicData uri="http://schemas.openxmlformats.org/drawingml/2006/picture">
+                <pic:pic xmlns:pic="http://schemas.openxmlformats.org/drawingml/2006/picture">
+                  <pic:nvPicPr>
+                    <pic:cNvPr id="155402652" name="Picture 1" descr="A screen shot of a computer code&#10;&#10;Description automatically generated"/>
+                    <pic:cNvPicPr/>
+                  </pic:nvPicPr>
+                  <pic:blipFill>
+                    <a:blip r:embed="rId9"/>
+                    <a:stretch>
+                      <a:fillRect/>
+                    </a:stretch>
+                  </pic:blipFill>
+                  <pic:spPr>
+                    <a:xfrm>
+                      <a:off x="0" y="0"/>
+                      <a:ext cx="5401429" cy="1686160"/>
+                    </a:xfrm>
+                    <a:prstGeom prst="rect">
+                      <a:avLst/>
+                    </a:prstGeom>
+                  </pic:spPr>
+                </pic:pic>
+              </a:graphicData>
+            </a:graphic>
+          </wp:inline>
+        </w:drawing>
+      </w:r>
+    </w:p>
+    <w:p>
+      <w:pPr>
+        <w:pStyle w:val="ColorfulList-Accent11"/>
+        <w:rPr>
+          <w:rStyle w:val="SubtleReference"/>
+        </w:rPr>
+      </w:pPr>
+      <w:r>
+        <w:rPr>
+          <w:rStyle w:val="SubtleReference"/>
+        </w:rPr>
+        <w:drawing>
+          <wp:inline distT="0" distB="0" distL="0" distR="0" wp14:anchorId="2D72FD66" wp14:editId="77712E47">
+            <wp:extent cx="3343742" cy="2353003"/>
+            <wp:effectExtent l="0" t="0" r="9525" b="0"/>
+            <wp:docPr id="1542065504" name="Picture 1" descr="A screen shot of a computer code&#10;&#10;Description automatically generated"/>
+            <wp:cNvGraphicFramePr>
+              <a:graphicFrameLocks xmlns:a="http://schemas.openxmlformats.org/drawingml/2006/main" noChangeAspect="1"/>
+            </wp:cNvGraphicFramePr>
+            <a:graphic xmlns:a="http://schemas.openxmlformats.org/drawingml/2006/main">
+              <a:graphicData uri="http://schemas.openxmlformats.org/drawingml/2006/picture">
+                <pic:pic xmlns:pic="http://schemas.openxmlformats.org/drawingml/2006/picture">
+                  <pic:nvPicPr>
+                    <pic:cNvPr id="1542065504" name="Picture 1" descr="A screen shot of a computer code&#10;&#10;Description automatically generated"/>
+                    <pic:cNvPicPr/>
+                  </pic:nvPicPr>
+                  <pic:blipFill>
+                    <a:blip r:embed="rId10"/>
+                    <a:stretch>
+                      <a:fillRect/>
+                    </a:stretch>
+                  </pic:blipFill>
+                  <pic:spPr>
+                    <a:xfrm>
+                      <a:off x="0" y="0"/>
+                      <a:ext cx="3343742" cy="2353003"/>
+                    </a:xfrm>
+                    <a:prstGeom prst="rect">
+                      <a:avLst/>
+                    </a:prstGeom>
+                  </pic:spPr>
+                </pic:pic>
+              </a:graphicData>
+            </a:graphic>
+          </wp:inline>
+        </w:drawing>
+      </w:r>
+    </w:p>
+    <w:p>
+      <w:pPr>
+        <w:pStyle w:val="ColorfulList-Accent11"/>
+        <w:rPr>
+          <w:rStyle w:val="SubtleReference"/>
+        </w:rPr>
+      </w:pPr>
+      <w:r>
+        <w:rPr>
+          <w:rStyle w:val="SubtleReference"/>
+        </w:rPr>
+        <w:drawing>
+          <wp:inline distT="0" distB="0" distL="0" distR="0" wp14:anchorId="0F8AF3A2" wp14:editId="0D126EF2">
+            <wp:extent cx="3972479" cy="2391109"/>
+            <wp:effectExtent l="0" t="0" r="0" b="9525"/>
+            <wp:docPr id="963445238" name="Picture 1" descr="A computer screen shot of text&#10;&#10;Description automatically generated"/>
+            <wp:cNvGraphicFramePr>
+              <a:graphicFrameLocks xmlns:a="http://schemas.openxmlformats.org/drawingml/2006/main" noChangeAspect="1"/>
+            </wp:cNvGraphicFramePr>
+            <a:graphic xmlns:a="http://schemas.openxmlformats.org/drawingml/2006/main">
+              <a:graphicData uri="http://schemas.openxmlformats.org/drawingml/2006/picture">
+                <pic:pic xmlns:pic="http://schemas.openxmlformats.org/drawingml/2006/picture">
+                  <pic:nvPicPr>
+                    <pic:cNvPr id="963445238" name="Picture 1" descr="A computer screen shot of text&#10;&#10;Description automatically generated"/>
+                    <pic:cNvPicPr/>
+                  </pic:nvPicPr>
+                  <pic:blipFill>
+                    <a:blip r:embed="rId11"/>
+                    <a:stretch>
+                      <a:fillRect/>
+                    </a:stretch>
+                  </pic:blipFill>
+                  <pic:spPr>
+                    <a:xfrm>
+                      <a:off x="0" y="0"/>
+                      <a:ext cx="3972479" cy="2391109"/>
+                    </a:xfrm>
+                    <a:prstGeom prst="rect">
+                      <a:avLst/>
+                    </a:prstGeom>
+                  </pic:spPr>
+                </pic:pic>
+              </a:graphicData>
+            </a:graphic>
+          </wp:inline>
+        </w:drawing>
+      </w:r>
+    </w:p>
+    <w:p>
+      <w:pPr>
+        <w:pStyle w:val="ColorfulList-Accent11"/>
+        <w:numPr>
+          <w:ilvl w:val="0"/>
+          <w:numId w:val="1"/>
+        </w:numPr>
+        <w:rPr>
+          <w:rStyle w:val="SubtleReference"/>
+        </w:rPr>
+      </w:pPr>
+      <w:r>
+        <w:rPr>
+          <w:rStyle w:val="SubtleReference"/>
+        </w:rPr>
+        <w:t xml:space="preserve">Added necessary world.py variables for scaling of the vectors to enable weighted </w:t>
+      </w:r>
+      <w:proofErr w:type="gramStart"/>
+      <w:r>
+        <w:rPr>
+          <w:rStyle w:val="SubtleReference"/>
+        </w:rPr>
+        <w:t>sum</w:t>
+      </w:r>
+      <w:proofErr w:type="gramEnd"/>
+    </w:p>
+    <w:p>
+      <w:pPr>
+        <w:pStyle w:val="ColorfulList-Accent11"/>
+        <w:ind w:left="360"/>
+        <w:rPr>
+          <w:rStyle w:val="SubtleReference"/>
+        </w:rPr>
+      </w:pPr>
+      <w:r>
+        <w:rPr>
+          <w:rStyle w:val="SubtleReference"/>
+        </w:rPr>
+        <w:drawing>
+          <wp:inline distT="0" distB="0" distL="0" distR="0" wp14:anchorId="6F497384" wp14:editId="6B56DBCE">
+            <wp:extent cx="6116320" cy="1459230"/>
+            <wp:effectExtent l="0" t="0" r="0" b="7620"/>
+            <wp:docPr id="1622469661" name="Picture 1" descr="A black screen with green text&#10;&#10;Description automatically generated"/>
+            <wp:cNvGraphicFramePr>
+              <a:graphicFrameLocks xmlns:a="http://schemas.openxmlformats.org/drawingml/2006/main" noChangeAspect="1"/>
+            </wp:cNvGraphicFramePr>
+            <a:graphic xmlns:a="http://schemas.openxmlformats.org/drawingml/2006/main">
+              <a:graphicData uri="http://schemas.openxmlformats.org/drawingml/2006/picture">
+                <pic:pic xmlns:pic="http://schemas.openxmlformats.org/drawingml/2006/picture">
+                  <pic:nvPicPr>
+                    <pic:cNvPr id="1622469661" name="Picture 1" descr="A black screen with green text&#10;&#10;Description automatically generated"/>
+                    <pic:cNvPicPr/>
+                  </pic:nvPicPr>
+                  <pic:blipFill>
+                    <a:blip r:embed="rId12"/>
+                    <a:stretch>
+                      <a:fillRect/>
+                    </a:stretch>
+                  </pic:blipFill>
+                  <pic:spPr>
+                    <a:xfrm>
+                      <a:off x="0" y="0"/>
+                      <a:ext cx="6116320" cy="1459230"/>
+                    </a:xfrm>
+                    <a:prstGeom prst="rect">
+                      <a:avLst/>
+                    </a:prstGeom>
+                  </pic:spPr>
+                </pic:pic>
+              </a:graphicData>
+            </a:graphic>
+          </wp:inline>
+        </w:drawing>
+      </w:r>
+    </w:p>
+    <w:p>
+      <w:pPr>
+        <w:pStyle w:val="ColorfulList-Accent11"/>
+        <w:rPr>
+          <w:rStyle w:val="SubtleReference"/>
+        </w:rPr>
+      </w:pPr>
+    </w:p>
+    <w:p>
+      <w:pPr>
+        <w:pStyle w:val="ColorfulList-Accent11"/>
+        <w:rPr>
+          <w:rStyle w:val="SubtleReference"/>
+        </w:rPr>
+      </w:pPr>
+    </w:p>
+    <w:p>
+      <w:pPr>
+        <w:pStyle w:val="ColorfulList-Accent11"/>
+        <w:numPr>
+          <w:ilvl w:val="0"/>
+          <w:numId w:val="1"/>
+        </w:numPr>
+        <w:rPr>
+          <w:rStyle w:val="SubtleReference"/>
+        </w:rPr>
+      </w:pPr>
+      <w:r>
+        <w:rPr>
+          <w:rStyle w:val="SubtleReference"/>
+        </w:rPr>
+        <w:lastRenderedPageBreak/>
+        <w:t xml:space="preserve">Added </w:t>
+      </w:r>
+      <w:r>
+        <w:rPr>
+          <w:rStyle w:val="SubtleReference"/>
+        </w:rPr>
+        <w:t xml:space="preserve">label functionality for the types of parameters as well as group label </w:t>
+      </w:r>
+      <w:proofErr w:type="spellStart"/>
+      <w:proofErr w:type="gramStart"/>
+      <w:r>
+        <w:rPr>
+          <w:rStyle w:val="SubtleReference"/>
+        </w:rPr>
+        <w:t>enum</w:t>
+      </w:r>
+      <w:proofErr w:type="spellEnd"/>
+      <w:proofErr w:type="gramEnd"/>
+    </w:p>
+    <w:p>
+      <w:pPr>
+        <w:pStyle w:val="ColorfulList-Accent11"/>
+        <w:ind w:left="360"/>
+        <w:rPr>
+          <w:rStyle w:val="SubtleReference"/>
+        </w:rPr>
+      </w:pPr>
+      <w:r>
+        <w:rPr>
+          <w:rStyle w:val="SubtleReference"/>
+        </w:rPr>
+        <w:drawing>
+          <wp:inline distT="0" distB="0" distL="0" distR="0" wp14:anchorId="0041F219" wp14:editId="08B43C7A">
+            <wp:extent cx="6116320" cy="325120"/>
+            <wp:effectExtent l="0" t="0" r="0" b="0"/>
+            <wp:docPr id="1631534747" name="Picture 1"/>
+            <wp:cNvGraphicFramePr>
+              <a:graphicFrameLocks xmlns:a="http://schemas.openxmlformats.org/drawingml/2006/main" noChangeAspect="1"/>
+            </wp:cNvGraphicFramePr>
+            <a:graphic xmlns:a="http://schemas.openxmlformats.org/drawingml/2006/main">
+              <a:graphicData uri="http://schemas.openxmlformats.org/drawingml/2006/picture">
+                <pic:pic xmlns:pic="http://schemas.openxmlformats.org/drawingml/2006/picture">
+                  <pic:nvPicPr>
+                    <pic:cNvPr id="1631534747" name=""/>
+                    <pic:cNvPicPr/>
+                  </pic:nvPicPr>
+                  <pic:blipFill>
+                    <a:blip r:embed="rId13"/>
+                    <a:stretch>
+                      <a:fillRect/>
+                    </a:stretch>
+                  </pic:blipFill>
+                  <pic:spPr>
+                    <a:xfrm>
+                      <a:off x="0" y="0"/>
+                      <a:ext cx="6116320" cy="325120"/>
+                    </a:xfrm>
+                    <a:prstGeom prst="rect">
+                      <a:avLst/>
+                    </a:prstGeom>
+                  </pic:spPr>
+                </pic:pic>
+              </a:graphicData>
+            </a:graphic>
+          </wp:inline>
+        </w:drawing>
+      </w:r>
+    </w:p>
+    <w:p>
+      <w:pPr>
+        <w:pStyle w:val="ColorfulList-Accent11"/>
+        <w:ind w:left="360"/>
+        <w:rPr>
+          <w:rStyle w:val="SubtleReference"/>
+        </w:rPr>
+      </w:pPr>
+      <w:r>
+        <w:rPr>
+          <w:rStyle w:val="SubtleReference"/>
+        </w:rPr>
+        <w:drawing>
+          <wp:inline distT="0" distB="0" distL="0" distR="0" wp14:anchorId="3FDC103B" wp14:editId="6BA009C8">
+            <wp:extent cx="6116320" cy="390525"/>
+            <wp:effectExtent l="0" t="0" r="0" b="9525"/>
+            <wp:docPr id="1509727018" name="Picture 1"/>
+            <wp:cNvGraphicFramePr>
+              <a:graphicFrameLocks xmlns:a="http://schemas.openxmlformats.org/drawingml/2006/main" noChangeAspect="1"/>
+            </wp:cNvGraphicFramePr>
+            <a:graphic xmlns:a="http://schemas.openxmlformats.org/drawingml/2006/main">
+              <a:graphicData uri="http://schemas.openxmlformats.org/drawingml/2006/picture">
+                <pic:pic xmlns:pic="http://schemas.openxmlformats.org/drawingml/2006/picture">
+                  <pic:nvPicPr>
+                    <pic:cNvPr id="1509727018" name=""/>
+                    <pic:cNvPicPr/>
+                  </pic:nvPicPr>
+                  <pic:blipFill>
+                    <a:blip r:embed="rId14"/>
+                    <a:stretch>
+                      <a:fillRect/>
+                    </a:stretch>
+                  </pic:blipFill>
+                  <pic:spPr>
+                    <a:xfrm>
+                      <a:off x="0" y="0"/>
+                      <a:ext cx="6116320" cy="390525"/>
+                    </a:xfrm>
+                    <a:prstGeom prst="rect">
+                      <a:avLst/>
+                    </a:prstGeom>
+                  </pic:spPr>
+                </pic:pic>
+              </a:graphicData>
+            </a:graphic>
+          </wp:inline>
+        </w:drawing>
+      </w:r>
+    </w:p>
+    <w:p>
+      <w:pPr>
+        <w:pStyle w:val="ColorfulList-Accent11"/>
+        <w:ind w:left="360"/>
+        <w:rPr>
+          <w:rStyle w:val="SubtleReference"/>
+        </w:rPr>
+      </w:pPr>
+      <w:r>
+        <w:rPr>
+          <w:rStyle w:val="SubtleReference"/>
+        </w:rPr>
+        <w:drawing>
+          <wp:inline distT="0" distB="0" distL="0" distR="0" wp14:anchorId="1228632D" wp14:editId="47AEEBB5">
+            <wp:extent cx="2562583" cy="1352739"/>
+            <wp:effectExtent l="0" t="0" r="9525" b="0"/>
+            <wp:docPr id="910415802" name="Picture 1" descr="A screen shot of a computer program&#10;&#10;Description automatically generated"/>
+            <wp:cNvGraphicFramePr>
+              <a:graphicFrameLocks xmlns:a="http://schemas.openxmlformats.org/drawingml/2006/main" noChangeAspect="1"/>
+            </wp:cNvGraphicFramePr>
+            <a:graphic xmlns:a="http://schemas.openxmlformats.org/drawingml/2006/main">
+              <a:graphicData uri="http://schemas.openxmlformats.org/drawingml/2006/picture">
+                <pic:pic xmlns:pic="http://schemas.openxmlformats.org/drawingml/2006/picture">
+                  <pic:nvPicPr>
+                    <pic:cNvPr id="910415802" name="Picture 1" descr="A screen shot of a computer program&#10;&#10;Description automatically generated"/>
+                    <pic:cNvPicPr/>
+                  </pic:nvPicPr>
+                  <pic:blipFill>
+                    <a:blip r:embed="rId15"/>
+                    <a:stretch>
+                      <a:fillRect/>
+                    </a:stretch>
+                  </pic:blipFill>
+                  <pic:spPr>
+                    <a:xfrm>
+                      <a:off x="0" y="0"/>
+                      <a:ext cx="2562583" cy="1352739"/>
+                    </a:xfrm>
+                    <a:prstGeom prst="rect">
+                      <a:avLst/>
+                    </a:prstGeom>
+                  </pic:spPr>
+                </pic:pic>
+              </a:graphicData>
+            </a:graphic>
+          </wp:inline>
+        </w:drawing>
+      </w:r>
+    </w:p>
+    <w:p>
+      <w:pPr>
+        <w:pStyle w:val="ColorfulList-Accent11"/>
+        <w:numPr>
+          <w:ilvl w:val="0"/>
+          <w:numId w:val="1"/>
+        </w:numPr>
+        <w:rPr>
+          <w:rStyle w:val="SubtleReference"/>
+        </w:rPr>
+      </w:pPr>
+      <w:r>
+        <w:rPr>
+          <w:rStyle w:val="SubtleReference"/>
+        </w:rPr>
+        <w:t xml:space="preserve">Added </w:t>
+      </w:r>
+      <w:r>
+        <w:rPr>
+          <w:rStyle w:val="SubtleReference"/>
+        </w:rPr>
+        <w:t>functionality</w:t>
+      </w:r>
+      <w:r>
+        <w:rPr>
+          <w:rStyle w:val="SubtleReference"/>
+        </w:rPr>
+        <w:t xml:space="preserve"> to change parameters on key presses </w:t>
+      </w:r>
+      <w:proofErr w:type="gramStart"/>
+      <w:r>
+        <w:rPr>
+          <w:rStyle w:val="SubtleReference"/>
+        </w:rPr>
+        <w:t>( all</w:t>
+      </w:r>
+      <w:proofErr w:type="gramEnd"/>
+      <w:r>
+        <w:rPr>
+          <w:rStyle w:val="SubtleReference"/>
+        </w:rPr>
+        <w:t xml:space="preserve"> but radius increase and decrease by 1, radius by 10, they all cannot go below 0)</w:t>
+      </w:r>
+    </w:p>
+    <w:p>
+      <w:pPr>
+        <w:pStyle w:val="ColorfulList-Accent11"/>
+        <w:ind w:left="360"/>
+        <w:rPr>
+          <w:rStyle w:val="SubtleReference"/>
+        </w:rPr>
+      </w:pPr>
+      <w:r>
+        <w:rPr>
+          <w:rStyle w:val="SubtleReference"/>
+        </w:rPr>
+        <w:drawing>
+          <wp:inline distT="0" distB="0" distL="0" distR="0" wp14:anchorId="0D856D85" wp14:editId="40F3663C">
+            <wp:extent cx="5029902" cy="4324954"/>
+            <wp:effectExtent l="0" t="0" r="0" b="0"/>
+            <wp:docPr id="702016065" name="Picture 1" descr="A screen shot of a computer program&#10;&#10;Description automatically generated"/>
+            <wp:cNvGraphicFramePr>
+              <a:graphicFrameLocks xmlns:a="http://schemas.openxmlformats.org/drawingml/2006/main" noChangeAspect="1"/>
+            </wp:cNvGraphicFramePr>
+            <a:graphic xmlns:a="http://schemas.openxmlformats.org/drawingml/2006/main">
+              <a:graphicData uri="http://schemas.openxmlformats.org/drawingml/2006/picture">
+                <pic:pic xmlns:pic="http://schemas.openxmlformats.org/drawingml/2006/picture">
+                  <pic:nvPicPr>
+                    <pic:cNvPr id="702016065" name="Picture 1" descr="A screen shot of a computer program&#10;&#10;Description automatically generated"/>
+                    <pic:cNvPicPr/>
+                  </pic:nvPicPr>
+                  <pic:blipFill>
+                    <a:blip r:embed="rId16"/>
+                    <a:stretch>
+                      <a:fillRect/>
+                    </a:stretch>
+                  </pic:blipFill>
+                  <pic:spPr>
+                    <a:xfrm>
+                      <a:off x="0" y="0"/>
+                      <a:ext cx="5029902" cy="4324954"/>
+                    </a:xfrm>
+                    <a:prstGeom prst="rect">
+                      <a:avLst/>
+                    </a:prstGeom>
+                  </pic:spPr>
+                </pic:pic>
+              </a:graphicData>
+            </a:graphic>
+          </wp:inline>
+        </w:drawing>
+      </w:r>
+    </w:p>
+    <w:p>
+      <w:pPr>
+        <w:pStyle w:val="ColorfulList-Accent11"/>
+        <w:numPr>
+          <w:ilvl w:val="0"/>
+          <w:numId w:val="1"/>
+        </w:numPr>
+        <w:rPr>
+          <w:rStyle w:val="SubtleReference"/>
+        </w:rPr>
+      </w:pPr>
+      <w:r>
+        <w:rPr>
+          <w:rStyle w:val="SubtleReference"/>
+        </w:rPr>
+        <w:t xml:space="preserve">Added overall group behaviour </w:t>
+      </w:r>
+      <w:proofErr w:type="gramStart"/>
+      <w:r>
+        <w:rPr>
+          <w:rStyle w:val="SubtleReference"/>
+        </w:rPr>
+        <w:t>calculation</w:t>
+      </w:r>
+      <w:proofErr w:type="gramEnd"/>
+    </w:p>
+    <w:p>
+      <w:pPr>
+        <w:pStyle w:val="ColorfulList-Accent11"/>
+        <w:ind w:left="0"/>
+        <w:rPr>
+          <w:rStyle w:val="SubtleReference"/>
+        </w:rPr>
+      </w:pPr>
+      <w:r>
+        <w:rPr>
+          <w:rStyle w:val="SubtleReference"/>
+        </w:rPr>
+        <w:lastRenderedPageBreak/>
+        <w:drawing>
+          <wp:inline distT="0" distB="0" distL="0" distR="0" wp14:anchorId="327A0F52" wp14:editId="4600DD8B">
+            <wp:extent cx="6116320" cy="1474470"/>
+            <wp:effectExtent l="0" t="0" r="0" b="0"/>
+            <wp:docPr id="1125433206" name="Picture 1" descr="A screen shot of a computer code&#10;&#10;Description automatically generated"/>
+            <wp:cNvGraphicFramePr>
+              <a:graphicFrameLocks xmlns:a="http://schemas.openxmlformats.org/drawingml/2006/main" noChangeAspect="1"/>
+            </wp:cNvGraphicFramePr>
+            <a:graphic xmlns:a="http://schemas.openxmlformats.org/drawingml/2006/main">
+              <a:graphicData uri="http://schemas.openxmlformats.org/drawingml/2006/picture">
+                <pic:pic xmlns:pic="http://schemas.openxmlformats.org/drawingml/2006/picture">
+                  <pic:nvPicPr>
+                    <pic:cNvPr id="1125433206" name="Picture 1" descr="A screen shot of a computer code&#10;&#10;Description automatically generated"/>
+                    <pic:cNvPicPr/>
+                  </pic:nvPicPr>
+                  <pic:blipFill>
+                    <a:blip r:embed="rId17"/>
+                    <a:stretch>
+                      <a:fillRect/>
+                    </a:stretch>
+                  </pic:blipFill>
+                  <pic:spPr>
+                    <a:xfrm>
+                      <a:off x="0" y="0"/>
+                      <a:ext cx="6116320" cy="1474470"/>
+                    </a:xfrm>
+                    <a:prstGeom prst="rect">
+                      <a:avLst/>
+                    </a:prstGeom>
+                  </pic:spPr>
+                </pic:pic>
+              </a:graphicData>
+            </a:graphic>
+          </wp:inline>
+        </w:drawing>
+      </w:r>
+    </w:p>
+    <w:p>
+      <w:pPr>
+        <w:pStyle w:val="ColorfulList-Accent11"/>
+        <w:ind w:left="0"/>
+        <w:rPr>
+          <w:rStyle w:val="SubtleReference"/>
+        </w:rPr>
+      </w:pPr>
+      <w:r>
+        <w:rPr>
+          <w:rStyle w:val="SubtleReference"/>
+        </w:rPr>
+        <w:t>Calculate function:</w:t>
+      </w:r>
+    </w:p>
+    <w:p>
+      <w:pPr>
+        <w:pStyle w:val="ColorfulList-Accent11"/>
+        <w:ind w:left="0"/>
+        <w:rPr>
+          <w:rStyle w:val="SubtleReference"/>
+        </w:rPr>
+      </w:pPr>
+      <w:r>
+        <w:rPr>
+          <w:rStyle w:val="SubtleReference"/>
+        </w:rPr>
+        <w:drawing>
+          <wp:inline distT="0" distB="0" distL="0" distR="0" wp14:anchorId="0976B16C" wp14:editId="47A8078A">
+            <wp:extent cx="6116320" cy="333375"/>
+            <wp:effectExtent l="0" t="0" r="0" b="9525"/>
+            <wp:docPr id="137806411" name="Picture 1"/>
+            <wp:cNvGraphicFramePr>
+              <a:graphicFrameLocks xmlns:a="http://schemas.openxmlformats.org/drawingml/2006/main" noChangeAspect="1"/>
+            </wp:cNvGraphicFramePr>
+            <a:graphic xmlns:a="http://schemas.openxmlformats.org/drawingml/2006/main">
+              <a:graphicData uri="http://schemas.openxmlformats.org/drawingml/2006/picture">
+                <pic:pic xmlns:pic="http://schemas.openxmlformats.org/drawingml/2006/picture">
+                  <pic:nvPicPr>
+                    <pic:cNvPr id="137806411" name=""/>
+                    <pic:cNvPicPr/>
+                  </pic:nvPicPr>
+                  <pic:blipFill>
+                    <a:blip r:embed="rId18"/>
+                    <a:stretch>
+                      <a:fillRect/>
+                    </a:stretch>
+                  </pic:blipFill>
+                  <pic:spPr>
+                    <a:xfrm>
+                      <a:off x="0" y="0"/>
+                      <a:ext cx="6116320" cy="333375"/>
+                    </a:xfrm>
+                    <a:prstGeom prst="rect">
+                      <a:avLst/>
+                    </a:prstGeom>
+                  </pic:spPr>
+                </pic:pic>
+              </a:graphicData>
+            </a:graphic>
+          </wp:inline>
+        </w:drawing>
+      </w:r>
+    </w:p>
+    <w:p>
+      <w:pPr>
+        <w:pStyle w:val="ColorfulList-Accent11"/>
+        <w:ind w:left="0"/>
+        <w:rPr>
+          <w:rStyle w:val="SubtleReference"/>
+        </w:rPr>
+      </w:pPr>
+      <w:r>
+        <w:rPr>
+          <w:rStyle w:val="SubtleReference"/>
+        </w:rPr>
+        <w:t>Update function:</w:t>
+      </w:r>
+    </w:p>
+    <w:p>
+      <w:pPr>
+        <w:pStyle w:val="ColorfulList-Accent11"/>
+        <w:ind w:left="0"/>
+        <w:rPr>
+          <w:rStyle w:val="SubtleReference"/>
+        </w:rPr>
+      </w:pPr>
+      <w:r>
+        <w:rPr>
+          <w:rStyle w:val="SubtleReference"/>
+        </w:rPr>
+        <w:drawing>
+          <wp:inline distT="0" distB="0" distL="0" distR="0" wp14:anchorId="075859B1" wp14:editId="60287095">
+            <wp:extent cx="6116320" cy="595630"/>
+            <wp:effectExtent l="0" t="0" r="0" b="0"/>
+            <wp:docPr id="643439284" name="Picture 1"/>
+            <wp:cNvGraphicFramePr>
+              <a:graphicFrameLocks xmlns:a="http://schemas.openxmlformats.org/drawingml/2006/main" noChangeAspect="1"/>
+            </wp:cNvGraphicFramePr>
+            <a:graphic xmlns:a="http://schemas.openxmlformats.org/drawingml/2006/main">
+              <a:graphicData uri="http://schemas.openxmlformats.org/drawingml/2006/picture">
+                <pic:pic xmlns:pic="http://schemas.openxmlformats.org/drawingml/2006/picture">
+                  <pic:nvPicPr>
+                    <pic:cNvPr id="643439284" name=""/>
+                    <pic:cNvPicPr/>
+                  </pic:nvPicPr>
+                  <pic:blipFill>
+                    <a:blip r:embed="rId19"/>
+                    <a:stretch>
+                      <a:fillRect/>
+                    </a:stretch>
+                  </pic:blipFill>
+                  <pic:spPr>
+                    <a:xfrm>
+                      <a:off x="0" y="0"/>
+                      <a:ext cx="6116320" cy="595630"/>
+                    </a:xfrm>
+                    <a:prstGeom prst="rect">
+                      <a:avLst/>
+                    </a:prstGeom>
+                  </pic:spPr>
+                </pic:pic>
+              </a:graphicData>
+            </a:graphic>
+          </wp:inline>
+        </w:drawing>
+      </w:r>
+    </w:p>
+    <w:p>
+      <w:pPr>
+        <w:pStyle w:val="ColorfulList-Accent11"/>
+        <w:ind w:left="0"/>
+        <w:rPr>
+          <w:rStyle w:val="SubtleReference"/>
+        </w:rPr>
+      </w:pPr>
+      <w:r>
+        <w:rPr>
+          <w:rStyle w:val="SubtleReference"/>
+        </w:rPr>
+        <w:t>World.py update function:</w:t>
+      </w:r>
+    </w:p>
+    <w:p>
+      <w:pPr>
+        <w:pStyle w:val="ColorfulList-Accent11"/>
+        <w:ind w:left="0"/>
+        <w:rPr>
+          <w:rStyle w:val="SubtleReference"/>
+        </w:rPr>
+      </w:pPr>
+      <w:r>
+        <w:rPr>
+          <w:rStyle w:val="SubtleReference"/>
+        </w:rPr>
+        <w:drawing>
+          <wp:inline distT="0" distB="0" distL="0" distR="0" wp14:anchorId="530987A9" wp14:editId="217001C5">
+            <wp:extent cx="6116320" cy="535305"/>
+            <wp:effectExtent l="0" t="0" r="0" b="0"/>
+            <wp:docPr id="204672389" name="Picture 1"/>
+            <wp:cNvGraphicFramePr>
+              <a:graphicFrameLocks xmlns:a="http://schemas.openxmlformats.org/drawingml/2006/main" noChangeAspect="1"/>
+            </wp:cNvGraphicFramePr>
+            <a:graphic xmlns:a="http://schemas.openxmlformats.org/drawingml/2006/main">
+              <a:graphicData uri="http://schemas.openxmlformats.org/drawingml/2006/picture">
+                <pic:pic xmlns:pic="http://schemas.openxmlformats.org/drawingml/2006/picture">
+                  <pic:nvPicPr>
+                    <pic:cNvPr id="204672389" name=""/>
+                    <pic:cNvPicPr/>
+                  </pic:nvPicPr>
+                  <pic:blipFill>
+                    <a:blip r:embed="rId20"/>
+                    <a:stretch>
+                      <a:fillRect/>
+                    </a:stretch>
+                  </pic:blipFill>
+                  <pic:spPr>
+                    <a:xfrm>
+                      <a:off x="0" y="0"/>
+                      <a:ext cx="6116320" cy="535305"/>
+                    </a:xfrm>
+                    <a:prstGeom prst="rect">
+                      <a:avLst/>
+                    </a:prstGeom>
+                  </pic:spPr>
+                </pic:pic>
+              </a:graphicData>
+            </a:graphic>
+          </wp:inline>
+        </w:drawing>
+      </w:r>
+    </w:p>
+    <w:p>
+      <w:pPr>
+        <w:pStyle w:val="ColorfulList-Accent11"/>
+        <w:numPr>
+          <w:ilvl w:val="0"/>
+          <w:numId w:val="1"/>
+        </w:numPr>
+        <w:rPr>
+          <w:rStyle w:val="SubtleReference"/>
+        </w:rPr>
+      </w:pPr>
+      <w:r>
+        <w:rPr>
+          <w:rStyle w:val="SubtleReference"/>
+        </w:rPr>
+        <w:t xml:space="preserve">Then tested and adjusted any </w:t>
+      </w:r>
+      <w:proofErr w:type="gramStart"/>
+      <w:r>
+        <w:rPr>
+          <w:rStyle w:val="SubtleReference"/>
+        </w:rPr>
+        <w:t>mistakes</w:t>
+      </w:r>
+      <w:proofErr w:type="gramEnd"/>
+    </w:p>
+    <w:p>
+      <w:pPr>
+        <w:pStyle w:val="ColorfulList-Accent11"/>
+        <w:rPr>
+          <w:rStyle w:val="SubtleReference"/>
+        </w:rPr>
+      </w:pPr>
+    </w:p>
+    <w:p>
+      <w:pPr>
+        <w:pStyle w:val="ColorfulList-Accent11"/>
         <w:rPr>
           <w:rStyle w:val="SubtleReference"/>
         </w:rPr>
@@ -687,7 +1431,13 @@
         <w:rPr>
           <w:rStyle w:val="SubtleReference"/>
         </w:rPr>
-        <w:t>The first and second deliverables were necessary to allow for hiding to be done.</w:t>
+        <w:t xml:space="preserve">The </w:t>
+      </w:r>
+      <w:r>
+        <w:rPr>
+          <w:rStyle w:val="SubtleReference"/>
+        </w:rPr>
+        <w:t>basic functionality was relatively simple to implement however I had some issues around testing and various other parameter implementation, mainly to do with creating the dictionary and not understanding exactly what was being stored there.</w:t>
       </w:r>
     </w:p>
     <w:p>
@@ -711,16 +1461,22 @@
         <w:rPr>
           <w:rStyle w:val="SubtleReference"/>
         </w:rPr>
-        <w:t xml:space="preserve">The third deliverable was needed to show where the hiding spots were when faced with a single hunter so that the agent could go to the hiding </w:t>
+        <w:t xml:space="preserve">The testing was seemingly rotating around the same point constantly, which I figured out was first the parameters not adjusting </w:t>
       </w:r>
       <w:proofErr w:type="gramStart"/>
       <w:r>
         <w:rPr>
           <w:rStyle w:val="SubtleReference"/>
         </w:rPr>
-        <w:t>spots</w:t>
+        <w:t>as a result of</w:t>
       </w:r>
       <w:proofErr w:type="gramEnd"/>
+      <w:r>
+        <w:rPr>
+          <w:rStyle w:val="SubtleReference"/>
+        </w:rPr>
+        <w:t xml:space="preserve"> the dictionary mistake and second, the radius increments were too large for the scale.</w:t>
+      </w:r>
     </w:p>
     <w:p>
       <w:pPr>
@@ -730,84 +1486,6 @@
           <w:rStyle w:val="SubtleReference"/>
         </w:rPr>
       </w:pPr>
-    </w:p>
-    <w:p>
-      <w:pPr>
-        <w:pStyle w:val="ColorfulList-Accent11"/>
-        <w:ind w:left="0"/>
-        <w:rPr>
-          <w:rStyle w:val="SubtleReference"/>
-        </w:rPr>
-      </w:pPr>
-      <w:r>
-        <w:rPr>
-          <w:rStyle w:val="SubtleReference"/>
-        </w:rPr>
-        <w:t>The fourth deliverable was the tactical analysis, where picking the closest hiding spot for the agent was best as it needed to hide more quickly.</w:t>
-      </w:r>
-    </w:p>
-    <w:p>
-      <w:pPr>
-        <w:pStyle w:val="ColorfulList-Accent11"/>
-        <w:ind w:left="0"/>
-        <w:rPr>
-          <w:rStyle w:val="SubtleReference"/>
-        </w:rPr>
-      </w:pPr>
-    </w:p>
-    <w:p>
-      <w:pPr>
-        <w:pStyle w:val="ColorfulList-Accent11"/>
-        <w:ind w:left="0"/>
-        <w:rPr>
-          <w:rStyle w:val="SubtleReference"/>
-        </w:rPr>
-      </w:pPr>
-      <w:r>
-        <w:rPr>
-          <w:rStyle w:val="SubtleReference"/>
-        </w:rPr>
-        <w:t xml:space="preserve">The fifth deliverable was mainly so that the agent was not clipping inside the object </w:t>
-      </w:r>
-      <w:proofErr w:type="gramStart"/>
-      <w:r>
-        <w:rPr>
-          <w:rStyle w:val="SubtleReference"/>
-        </w:rPr>
-        <w:t>constantly</w:t>
-      </w:r>
-      <w:proofErr w:type="gramEnd"/>
-      <w:r>
-        <w:rPr>
-          <w:rStyle w:val="SubtleReference"/>
-        </w:rPr>
-        <w:t xml:space="preserve"> so it was actually hiding from the hunter correctly</w:t>
-      </w:r>
-    </w:p>
-    <w:p>
-      <w:pPr>
-        <w:pStyle w:val="ColorfulList-Accent11"/>
-        <w:ind w:left="0"/>
-        <w:rPr>
-          <w:rStyle w:val="SubtleReference"/>
-        </w:rPr>
-      </w:pPr>
-    </w:p>
-    <w:p>
-      <w:pPr>
-        <w:pStyle w:val="ColorfulList-Accent11"/>
-        <w:ind w:left="0"/>
-        <w:rPr>
-          <w:rStyle w:val="SubtleReference"/>
-        </w:rPr>
-      </w:pPr>
-      <w:r>
-        <w:rPr>
-          <w:rStyle w:val="SubtleReference"/>
-        </w:rPr>
-        <w:lastRenderedPageBreak/>
-        <w:t>The main issue I had was figuring out how to get the vector of the hide position in the first place, and then it was figuring out how to translate that to the correct point near the circle. Once I had figured that out the rest was very simple</w:t>
-      </w:r>
     </w:p>
     <w:p>
       <w:pPr>
@@ -860,7 +1538,7 @@
         <w:rPr>
           <w:rStyle w:val="SubtleReference"/>
         </w:rPr>
-        <w:t>I added some extra buttons that make testing much easier.</w:t>
+        <w:t>M switches parameter (or group variable modes) increasing through the list, with N doing the inverse</w:t>
       </w:r>
     </w:p>
     <w:p>
@@ -884,74 +1562,25 @@
         <w:rPr>
           <w:rStyle w:val="SubtleReference"/>
         </w:rPr>
-        <w:t>First was changing between whether other buttons changed agents or the hunter, it starts in agent mode, “A” changes it to agent and “H” changes it to hunter.</w:t>
-      </w:r>
-      <w:r>
-        <w:rPr>
-          <w:rStyle w:val="SubtleReference"/>
-        </w:rPr>
-        <w:t xml:space="preserve"> This applies to the number keys and the force change not the path randomiser or the agent add (as there is only one hunter currently implemented in code)</w:t>
-      </w:r>
-    </w:p>
-    <w:p>
-      <w:pPr>
-        <w:pStyle w:val="ColorfulList-Accent11"/>
-        <w:ind w:left="0"/>
-        <w:rPr>
-          <w:rStyle w:val="SubtleReference"/>
-        </w:rPr>
-      </w:pPr>
-    </w:p>
-    <w:p>
-      <w:pPr>
-        <w:pStyle w:val="ColorfulList-Accent11"/>
-        <w:ind w:left="0"/>
-        <w:rPr>
-          <w:rStyle w:val="SubtleReference"/>
-        </w:rPr>
-      </w:pPr>
-      <w:r>
-        <w:rPr>
-          <w:rStyle w:val="SubtleReference"/>
-        </w:rPr>
-        <w:t>Second was adding max force and max speed increase and decrease.</w:t>
-      </w:r>
-    </w:p>
-    <w:p>
-      <w:pPr>
-        <w:pStyle w:val="ColorfulList-Accent11"/>
-        <w:ind w:left="0"/>
-        <w:rPr>
-          <w:rStyle w:val="SubtleReference"/>
-        </w:rPr>
-      </w:pPr>
-    </w:p>
-    <w:p>
-      <w:pPr>
-        <w:pStyle w:val="ColorfulList-Accent11"/>
-        <w:ind w:left="0"/>
-        <w:rPr>
-          <w:rStyle w:val="SubtleReference"/>
-        </w:rPr>
-      </w:pPr>
-      <w:r>
-        <w:rPr>
-          <w:rStyle w:val="SubtleReference"/>
-        </w:rPr>
-        <w:t>“S” changes the mode to speed and “F” for force. Up arrow key increases by 100 and down arrow key decreases by 100</w:t>
-      </w:r>
-    </w:p>
-    <w:p>
-      <w:pPr>
-        <w:pStyle w:val="ColorfulList-Accent11"/>
-        <w:ind w:left="0"/>
-        <w:rPr>
-          <w:rStyle w:val="SubtleReference"/>
-        </w:rPr>
-      </w:pPr>
+        <w:t xml:space="preserve">Left decreases and </w:t>
+      </w:r>
+      <w:proofErr w:type="gramStart"/>
+      <w:r>
+        <w:rPr>
+          <w:rStyle w:val="SubtleReference"/>
+        </w:rPr>
+        <w:t>Right</w:t>
+      </w:r>
+      <w:proofErr w:type="gramEnd"/>
+      <w:r>
+        <w:rPr>
+          <w:rStyle w:val="SubtleReference"/>
+        </w:rPr>
+        <w:t xml:space="preserve"> increases the parameter value</w:t>
+      </w:r>
     </w:p>
     <w:sectPr>
-      <w:headerReference w:type="default" r:id="rId8"/>
+      <w:headerReference w:type="default" r:id="rId21"/>
       <w:pgSz w:w="11900" w:h="16840"/>
       <w:pgMar w:top="1440" w:right="1134" w:bottom="1440" w:left="1134" w:header="709" w:footer="709" w:gutter="0"/>
       <w:cols w:space="708"/>
@@ -1032,7 +1661,7 @@
       <w:rPr>
         <w:noProof/>
       </w:rPr>
-      <w:t>22/05/24</w:t>
+      <w:t>24/05/24</w:t>
     </w:r>
     <w:r>
       <w:fldChar w:fldCharType="end"/>

</xml_diff>